<commit_message>
fixed moving between pages, verified coding standard and added screenshots and diagrams
</commit_message>
<xml_diff>
--- a/diagramsAndScreenshots.docx
+++ b/diagramsAndScreenshots.docx
@@ -7,12 +7,14 @@
         <w:rPr>
           <w:b/>
           <w:bCs/>
+          <w:color w:val="7030A0"/>
         </w:rPr>
       </w:pPr>
       <w:r>
         <w:rPr>
           <w:b/>
           <w:bCs/>
+          <w:color w:val="7030A0"/>
         </w:rPr>
         <w:t>Students:</w:t>
       </w:r>
@@ -22,12 +24,14 @@
         <w:rPr>
           <w:b/>
           <w:bCs/>
+          <w:color w:val="7030A0"/>
         </w:rPr>
       </w:pPr>
       <w:r>
         <w:rPr>
           <w:b/>
           <w:bCs/>
+          <w:color w:val="7030A0"/>
         </w:rPr>
         <w:t xml:space="preserve">Name: Daniel Lin </w:t>
       </w:r>
@@ -37,12 +41,14 @@
         <w:rPr>
           <w:b/>
           <w:bCs/>
+          <w:color w:val="7030A0"/>
         </w:rPr>
       </w:pPr>
       <w:r>
         <w:rPr>
           <w:b/>
           <w:bCs/>
+          <w:color w:val="7030A0"/>
         </w:rPr>
         <w:t>ID:</w:t>
       </w:r>
@@ -52,12 +58,14 @@
         <w:rPr>
           <w:b/>
           <w:bCs/>
+          <w:color w:val="7030A0"/>
         </w:rPr>
       </w:pPr>
       <w:r>
         <w:rPr>
           <w:b/>
           <w:bCs/>
+          <w:color w:val="7030A0"/>
         </w:rPr>
         <w:t>Name: Hadar Ferber</w:t>
       </w:r>
@@ -67,57 +75,411 @@
         <w:rPr>
           <w:b/>
           <w:bCs/>
+          <w:color w:val="7030A0"/>
         </w:rPr>
       </w:pPr>
       <w:r>
         <w:rPr>
           <w:b/>
           <w:bCs/>
+          <w:color w:val="7030A0"/>
         </w:rPr>
         <w:t>ID: 209148535</w:t>
       </w:r>
     </w:p>
     <w:p/>
     <w:p>
-      <w:r>
+      <w:pPr>
+        <w:rPr>
+          <w:b/>
+          <w:bCs/>
+        </w:rPr>
+      </w:pPr>
+      <w:r>
+        <w:rPr>
+          <w:b/>
+          <w:bCs/>
+        </w:rPr>
         <w:t>The features we choose:</w:t>
       </w:r>
     </w:p>
     <w:p>
-      <w:proofErr w:type="gramStart"/>
-      <w:r>
-        <w:t>Collage</w:t>
-      </w:r>
-      <w:proofErr w:type="gramEnd"/>
-      <w:r>
-        <w:t xml:space="preserve"> of moments:</w:t>
-      </w:r>
-    </w:p>
-    <w:p/>
-    <w:p>
-      <w:r>
+      <w:pPr>
+        <w:rPr>
+          <w:b/>
+          <w:bCs/>
+        </w:rPr>
+      </w:pPr>
+      <w:r>
+        <w:rPr>
+          <w:b/>
+          <w:bCs/>
+        </w:rPr>
+        <w:t>Collage of moments</w:t>
+      </w:r>
+      <w:r>
+        <w:rPr>
+          <w:b/>
+          <w:bCs/>
+        </w:rPr>
+        <w:t xml:space="preserve"> feature</w:t>
+      </w:r>
+      <w:r>
+        <w:rPr>
+          <w:b/>
+          <w:bCs/>
+        </w:rPr>
+        <w:t>:</w:t>
+      </w:r>
+    </w:p>
+    <w:p>
+      <w:r>
+        <w:t>The collage of moments feature is a display of 4 images changing every 2 seconds. When the form loads it fetches all available photos from all albums and creates a list of photos. A timer rotates through the list updating the pictures. The user can return to home screen at any time using “</w:t>
+      </w:r>
+      <w:r>
+        <w:t>H</w:t>
+      </w:r>
+      <w:r>
+        <w:t xml:space="preserve">ome” button. </w:t>
+      </w:r>
+    </w:p>
+    <w:p>
+      <w:r>
+        <w:t>Code of this feature can be found in:</w:t>
+      </w:r>
+    </w:p>
+    <w:p>
+      <w:proofErr w:type="spellStart"/>
+      <w:r>
+        <w:t>FormCollageOfPhotos.Designer.cs</w:t>
+      </w:r>
+      <w:proofErr w:type="spellEnd"/>
+    </w:p>
+    <w:p>
+      <w:proofErr w:type="spellStart"/>
+      <w:r>
+        <w:t>FormCollageOfPhotos.cs</w:t>
+      </w:r>
+      <w:proofErr w:type="spellEnd"/>
+    </w:p>
+    <w:p>
+      <w:pPr>
+        <w:rPr>
+          <w:b/>
+          <w:bCs/>
+        </w:rPr>
+      </w:pPr>
+      <w:r>
+        <w:rPr>
+          <w:b/>
+          <w:bCs/>
+        </w:rPr>
         <w:t>Statistics feature:</w:t>
       </w:r>
     </w:p>
-    <w:p/>
-    <w:p/>
-    <w:p/>
-    <w:p/>
-    <w:p/>
-    <w:p/>
-    <w:p/>
-    <w:p/>
-    <w:p/>
-    <w:p/>
-    <w:p/>
-    <w:p/>
-    <w:p/>
-    <w:p/>
-    <w:p/>
-    <w:p/>
-    <w:p>
-      <w:r>
-        <w:lastRenderedPageBreak/>
+    <w:p>
+      <w:r>
+        <w:t>The Statistics feature is a summary of information about the logged in user. When the form loads it fetches information about the user’s posts, albums, photos and liked pages. And calculates total posts, total albums, total photos, average photos per album and a total of the liked pages. The user can return to home screen at any time using “Home” button or continue to Profile or Photos page.</w:t>
+      </w:r>
+    </w:p>
+    <w:p>
+      <w:r>
+        <w:t>Code of this feature can be found in:</w:t>
+      </w:r>
+    </w:p>
+    <w:p>
+      <w:proofErr w:type="spellStart"/>
+      <w:r>
+        <w:t>Form</w:t>
+      </w:r>
+      <w:r>
+        <w:t>UserStatistics</w:t>
+      </w:r>
+      <w:r>
+        <w:t>.Designer.cs</w:t>
+      </w:r>
+      <w:proofErr w:type="spellEnd"/>
+    </w:p>
+    <w:p>
+      <w:proofErr w:type="spellStart"/>
+      <w:r>
+        <w:t>FormUserStatistics.cs</w:t>
+      </w:r>
+      <w:proofErr w:type="spellEnd"/>
+    </w:p>
+    <w:p/>
+    <w:p/>
+    <w:p/>
+    <w:p/>
+    <w:p/>
+    <w:p/>
+    <w:p>
+      <w:r>
+        <w:drawing>
+          <wp:anchor distT="0" distB="0" distL="114300" distR="114300" simplePos="0" relativeHeight="251663360" behindDoc="0" locked="0" layoutInCell="1" allowOverlap="1" wp14:anchorId="61AB003E" wp14:editId="3C1680EC">
+            <wp:simplePos x="0" y="0"/>
+            <wp:positionH relativeFrom="margin">
+              <wp:posOffset>3138618</wp:posOffset>
+            </wp:positionH>
+            <wp:positionV relativeFrom="paragraph">
+              <wp:posOffset>3143510</wp:posOffset>
+            </wp:positionV>
+            <wp:extent cx="3006090" cy="1946910"/>
+            <wp:effectExtent l="0" t="0" r="3810" b="0"/>
+            <wp:wrapSquare wrapText="bothSides"/>
+            <wp:docPr id="856401574" name="Picture 6" descr="A screenshot of a social media post&#10;&#10;AI-generated content may be incorrect."/>
+            <wp:cNvGraphicFramePr>
+              <a:graphicFrameLocks xmlns:a="http://schemas.openxmlformats.org/drawingml/2006/main" noChangeAspect="1"/>
+            </wp:cNvGraphicFramePr>
+            <a:graphic xmlns:a="http://schemas.openxmlformats.org/drawingml/2006/main">
+              <a:graphicData uri="http://schemas.openxmlformats.org/drawingml/2006/picture">
+                <pic:pic xmlns:pic="http://schemas.openxmlformats.org/drawingml/2006/picture">
+                  <pic:nvPicPr>
+                    <pic:cNvPr id="856401574" name="Picture 6" descr="A screenshot of a social media post&#10;&#10;AI-generated content may be incorrect."/>
+                    <pic:cNvPicPr>
+                      <a:picLocks noChangeAspect="1" noChangeArrowheads="1"/>
+                    </pic:cNvPicPr>
+                  </pic:nvPicPr>
+                  <pic:blipFill>
+                    <a:blip r:embed="rId4" cstate="print">
+                      <a:extLst>
+                        <a:ext uri="{28A0092B-C50C-407E-A947-70E740481C1C}">
+                          <a14:useLocalDpi xmlns:a14="http://schemas.microsoft.com/office/drawing/2010/main" val="0"/>
+                        </a:ext>
+                      </a:extLst>
+                    </a:blip>
+                    <a:srcRect/>
+                    <a:stretch>
+                      <a:fillRect/>
+                    </a:stretch>
+                  </pic:blipFill>
+                  <pic:spPr bwMode="auto">
+                    <a:xfrm>
+                      <a:off x="0" y="0"/>
+                      <a:ext cx="3006090" cy="1946910"/>
+                    </a:xfrm>
+                    <a:prstGeom prst="rect">
+                      <a:avLst/>
+                    </a:prstGeom>
+                    <a:noFill/>
+                    <a:ln>
+                      <a:noFill/>
+                    </a:ln>
+                  </pic:spPr>
+                </pic:pic>
+              </a:graphicData>
+            </a:graphic>
+            <wp14:sizeRelH relativeFrom="page">
+              <wp14:pctWidth>0</wp14:pctWidth>
+            </wp14:sizeRelH>
+            <wp14:sizeRelV relativeFrom="page">
+              <wp14:pctHeight>0</wp14:pctHeight>
+            </wp14:sizeRelV>
+          </wp:anchor>
+        </w:drawing>
+      </w:r>
+      <w:r>
+        <w:rPr>
+          <w:noProof/>
+        </w:rPr>
+        <w:drawing>
+          <wp:anchor distT="0" distB="0" distL="114300" distR="114300" simplePos="0" relativeHeight="251662336" behindDoc="0" locked="0" layoutInCell="1" allowOverlap="1" wp14:anchorId="76E463F8" wp14:editId="5994CA01">
+            <wp:simplePos x="0" y="0"/>
+            <wp:positionH relativeFrom="margin">
+              <wp:posOffset>-379972</wp:posOffset>
+            </wp:positionH>
+            <wp:positionV relativeFrom="paragraph">
+              <wp:posOffset>3255513</wp:posOffset>
+            </wp:positionV>
+            <wp:extent cx="3266440" cy="2882900"/>
+            <wp:effectExtent l="0" t="0" r="0" b="0"/>
+            <wp:wrapSquare wrapText="bothSides"/>
+            <wp:docPr id="399359524" name="Picture 4" descr="A screenshot of a computer&#10;&#10;AI-generated content may be incorrect."/>
+            <wp:cNvGraphicFramePr>
+              <a:graphicFrameLocks xmlns:a="http://schemas.openxmlformats.org/drawingml/2006/main" noChangeAspect="1"/>
+            </wp:cNvGraphicFramePr>
+            <a:graphic xmlns:a="http://schemas.openxmlformats.org/drawingml/2006/main">
+              <a:graphicData uri="http://schemas.openxmlformats.org/drawingml/2006/picture">
+                <pic:pic xmlns:pic="http://schemas.openxmlformats.org/drawingml/2006/picture">
+                  <pic:nvPicPr>
+                    <pic:cNvPr id="399359524" name="Picture 4" descr="A screenshot of a computer&#10;&#10;AI-generated content may be incorrect."/>
+                    <pic:cNvPicPr>
+                      <a:picLocks noChangeAspect="1" noChangeArrowheads="1"/>
+                    </pic:cNvPicPr>
+                  </pic:nvPicPr>
+                  <pic:blipFill>
+                    <a:blip r:embed="rId5" cstate="print">
+                      <a:extLst>
+                        <a:ext uri="{28A0092B-C50C-407E-A947-70E740481C1C}">
+                          <a14:useLocalDpi xmlns:a14="http://schemas.microsoft.com/office/drawing/2010/main" val="0"/>
+                        </a:ext>
+                      </a:extLst>
+                    </a:blip>
+                    <a:srcRect/>
+                    <a:stretch>
+                      <a:fillRect/>
+                    </a:stretch>
+                  </pic:blipFill>
+                  <pic:spPr bwMode="auto">
+                    <a:xfrm>
+                      <a:off x="0" y="0"/>
+                      <a:ext cx="3266440" cy="2882900"/>
+                    </a:xfrm>
+                    <a:prstGeom prst="rect">
+                      <a:avLst/>
+                    </a:prstGeom>
+                    <a:noFill/>
+                    <a:ln>
+                      <a:noFill/>
+                    </a:ln>
+                  </pic:spPr>
+                </pic:pic>
+              </a:graphicData>
+            </a:graphic>
+            <wp14:sizeRelH relativeFrom="page">
+              <wp14:pctWidth>0</wp14:pctWidth>
+            </wp14:sizeRelH>
+            <wp14:sizeRelV relativeFrom="page">
+              <wp14:pctHeight>0</wp14:pctHeight>
+            </wp14:sizeRelV>
+          </wp:anchor>
+        </w:drawing>
+      </w:r>
+      <w:r>
+        <w:rPr>
+          <w:noProof/>
+        </w:rPr>
+        <w:drawing>
+          <wp:anchor distT="0" distB="0" distL="114300" distR="114300" simplePos="0" relativeHeight="251661312" behindDoc="0" locked="0" layoutInCell="1" allowOverlap="1" wp14:anchorId="26E82814" wp14:editId="2F5E8EB0">
+            <wp:simplePos x="0" y="0"/>
+            <wp:positionH relativeFrom="column">
+              <wp:posOffset>-442595</wp:posOffset>
+            </wp:positionH>
+            <wp:positionV relativeFrom="paragraph">
+              <wp:posOffset>316865</wp:posOffset>
+            </wp:positionV>
+            <wp:extent cx="3302635" cy="2769235"/>
+            <wp:effectExtent l="0" t="0" r="0" b="0"/>
+            <wp:wrapSquare wrapText="bothSides"/>
+            <wp:docPr id="1960904056" name="Picture 2" descr="A screenshot of a computer&#10;&#10;AI-generated content may be incorrect."/>
+            <wp:cNvGraphicFramePr>
+              <a:graphicFrameLocks xmlns:a="http://schemas.openxmlformats.org/drawingml/2006/main" noChangeAspect="1"/>
+            </wp:cNvGraphicFramePr>
+            <a:graphic xmlns:a="http://schemas.openxmlformats.org/drawingml/2006/main">
+              <a:graphicData uri="http://schemas.openxmlformats.org/drawingml/2006/picture">
+                <pic:pic xmlns:pic="http://schemas.openxmlformats.org/drawingml/2006/picture">
+                  <pic:nvPicPr>
+                    <pic:cNvPr id="1960904056" name="Picture 2" descr="A screenshot of a computer&#10;&#10;AI-generated content may be incorrect."/>
+                    <pic:cNvPicPr>
+                      <a:picLocks noChangeAspect="1" noChangeArrowheads="1"/>
+                    </pic:cNvPicPr>
+                  </pic:nvPicPr>
+                  <pic:blipFill>
+                    <a:blip r:embed="rId6" cstate="print">
+                      <a:extLst>
+                        <a:ext uri="{28A0092B-C50C-407E-A947-70E740481C1C}">
+                          <a14:useLocalDpi xmlns:a14="http://schemas.microsoft.com/office/drawing/2010/main" val="0"/>
+                        </a:ext>
+                      </a:extLst>
+                    </a:blip>
+                    <a:srcRect/>
+                    <a:stretch>
+                      <a:fillRect/>
+                    </a:stretch>
+                  </pic:blipFill>
+                  <pic:spPr bwMode="auto">
+                    <a:xfrm>
+                      <a:off x="0" y="0"/>
+                      <a:ext cx="3302635" cy="2769235"/>
+                    </a:xfrm>
+                    <a:prstGeom prst="rect">
+                      <a:avLst/>
+                    </a:prstGeom>
+                    <a:noFill/>
+                    <a:ln>
+                      <a:noFill/>
+                    </a:ln>
+                  </pic:spPr>
+                </pic:pic>
+              </a:graphicData>
+            </a:graphic>
+            <wp14:sizeRelH relativeFrom="page">
+              <wp14:pctWidth>0</wp14:pctWidth>
+            </wp14:sizeRelH>
+            <wp14:sizeRelV relativeFrom="page">
+              <wp14:pctHeight>0</wp14:pctHeight>
+            </wp14:sizeRelV>
+          </wp:anchor>
+        </w:drawing>
+      </w:r>
+      <w:r>
+        <w:rPr>
+          <w:noProof/>
+        </w:rPr>
+        <w:drawing>
+          <wp:anchor distT="0" distB="0" distL="114300" distR="114300" simplePos="0" relativeHeight="251660288" behindDoc="0" locked="0" layoutInCell="1" allowOverlap="1" wp14:anchorId="0D49748C" wp14:editId="2E48868D">
+            <wp:simplePos x="0" y="0"/>
+            <wp:positionH relativeFrom="column">
+              <wp:posOffset>3123228</wp:posOffset>
+            </wp:positionH>
+            <wp:positionV relativeFrom="paragraph">
+              <wp:posOffset>319236</wp:posOffset>
+            </wp:positionV>
+            <wp:extent cx="3102610" cy="2709545"/>
+            <wp:effectExtent l="0" t="0" r="2540" b="0"/>
+            <wp:wrapSquare wrapText="bothSides"/>
+            <wp:docPr id="2113778933" name="Picture 3" descr="A screenshot of a computer&#10;&#10;AI-generated content may be incorrect."/>
+            <wp:cNvGraphicFramePr>
+              <a:graphicFrameLocks xmlns:a="http://schemas.openxmlformats.org/drawingml/2006/main" noChangeAspect="1"/>
+            </wp:cNvGraphicFramePr>
+            <a:graphic xmlns:a="http://schemas.openxmlformats.org/drawingml/2006/main">
+              <a:graphicData uri="http://schemas.openxmlformats.org/drawingml/2006/picture">
+                <pic:pic xmlns:pic="http://schemas.openxmlformats.org/drawingml/2006/picture">
+                  <pic:nvPicPr>
+                    <pic:cNvPr id="2113778933" name="Picture 3" descr="A screenshot of a computer&#10;&#10;AI-generated content may be incorrect."/>
+                    <pic:cNvPicPr>
+                      <a:picLocks noChangeAspect="1" noChangeArrowheads="1"/>
+                    </pic:cNvPicPr>
+                  </pic:nvPicPr>
+                  <pic:blipFill>
+                    <a:blip r:embed="rId7" cstate="print">
+                      <a:extLst>
+                        <a:ext uri="{28A0092B-C50C-407E-A947-70E740481C1C}">
+                          <a14:useLocalDpi xmlns:a14="http://schemas.microsoft.com/office/drawing/2010/main" val="0"/>
+                        </a:ext>
+                      </a:extLst>
+                    </a:blip>
+                    <a:srcRect/>
+                    <a:stretch>
+                      <a:fillRect/>
+                    </a:stretch>
+                  </pic:blipFill>
+                  <pic:spPr bwMode="auto">
+                    <a:xfrm>
+                      <a:off x="0" y="0"/>
+                      <a:ext cx="3102610" cy="2709545"/>
+                    </a:xfrm>
+                    <a:prstGeom prst="rect">
+                      <a:avLst/>
+                    </a:prstGeom>
+                    <a:noFill/>
+                    <a:ln>
+                      <a:noFill/>
+                    </a:ln>
+                  </pic:spPr>
+                </pic:pic>
+              </a:graphicData>
+            </a:graphic>
+            <wp14:sizeRelH relativeFrom="page">
+              <wp14:pctWidth>0</wp14:pctWidth>
+            </wp14:sizeRelH>
+            <wp14:sizeRelV relativeFrom="page">
+              <wp14:pctHeight>0</wp14:pctHeight>
+            </wp14:sizeRelV>
+          </wp:anchor>
+        </w:drawing>
+      </w:r>
+      <w:r>
         <w:t>Application screenshots:</w:t>
       </w:r>
     </w:p>
@@ -129,14 +491,11 @@
     <w:p/>
     <w:p/>
     <w:p/>
-    <w:p/>
-    <w:p/>
-    <w:p/>
-    <w:p/>
-    <w:p/>
-    <w:p/>
-    <w:p>
-      <w:r>
+    <w:p>
+      <w:r>
+        <w:rPr>
+          <w:noProof/>
+        </w:rPr>
         <w:lastRenderedPageBreak/>
         <w:drawing>
           <wp:anchor distT="0" distB="0" distL="114300" distR="114300" simplePos="0" relativeHeight="251658240" behindDoc="0" locked="0" layoutInCell="1" allowOverlap="1" wp14:anchorId="0CAC5F7D" wp14:editId="4389B6A4">
@@ -164,7 +523,7 @@
                     </pic:cNvPicPr>
                   </pic:nvPicPr>
                   <pic:blipFill rotWithShape="1">
-                    <a:blip r:embed="rId4">
+                    <a:blip r:embed="rId8">
                       <a:extLst>
                         <a:ext uri="{28A0092B-C50C-407E-A947-70E740481C1C}">
                           <a14:useLocalDpi xmlns:a14="http://schemas.microsoft.com/office/drawing/2010/main" val="0"/>
@@ -223,26 +582,16 @@
     <w:p/>
     <w:p/>
     <w:p>
-      <w:proofErr w:type="gramStart"/>
       <w:r>
         <w:lastRenderedPageBreak/>
-        <w:t>Collage</w:t>
-      </w:r>
-      <w:proofErr w:type="gramEnd"/>
-      <w:r>
-        <w:t xml:space="preserve"> of </w:t>
-      </w:r>
-      <w:proofErr w:type="gramStart"/>
-      <w:r>
-        <w:t>moments</w:t>
-      </w:r>
-      <w:proofErr w:type="gramEnd"/>
-      <w:r>
-        <w:t>- Sequence diagram:</w:t>
-      </w:r>
-    </w:p>
-    <w:p>
-      <w:r>
+        <w:t>Collage of moments- Sequence diagram:</w:t>
+      </w:r>
+    </w:p>
+    <w:p>
+      <w:r>
+        <w:rPr>
+          <w:noProof/>
+        </w:rPr>
         <w:drawing>
           <wp:anchor distT="0" distB="0" distL="114300" distR="114300" simplePos="0" relativeHeight="251659264" behindDoc="0" locked="0" layoutInCell="1" allowOverlap="1" wp14:anchorId="062C8395" wp14:editId="64E7BA5E">
             <wp:simplePos x="0" y="0"/>
@@ -269,7 +618,7 @@
                     </pic:cNvPicPr>
                   </pic:nvPicPr>
                   <pic:blipFill>
-                    <a:blip r:embed="rId5">
+                    <a:blip r:embed="rId9">
                       <a:extLst>
                         <a:ext uri="{28A0092B-C50C-407E-A947-70E740481C1C}">
                           <a14:useLocalDpi xmlns:a14="http://schemas.microsoft.com/office/drawing/2010/main" val="0"/>
@@ -327,6 +676,9 @@
     <w:p/>
     <w:p>
       <w:r>
+        <w:rPr>
+          <w:noProof/>
+        </w:rPr>
         <w:drawing>
           <wp:inline distT="0" distB="0" distL="0" distR="0" wp14:anchorId="27945EEB" wp14:editId="4CBB2BA0">
             <wp:extent cx="5943600" cy="3999865"/>
@@ -343,7 +695,7 @@
                     <pic:cNvPicPr/>
                   </pic:nvPicPr>
                   <pic:blipFill>
-                    <a:blip r:embed="rId6"/>
+                    <a:blip r:embed="rId10"/>
                     <a:stretch>
                       <a:fillRect/>
                     </a:stretch>
@@ -369,18 +721,77 @@
     <w:p/>
     <w:p/>
     <w:p/>
-    <w:p/>
-    <w:p/>
-    <w:p/>
-    <w:p/>
-    <w:p/>
-    <w:p/>
     <w:p>
       <w:r>
         <w:lastRenderedPageBreak/>
+        <w:drawing>
+          <wp:anchor distT="0" distB="0" distL="114300" distR="114300" simplePos="0" relativeHeight="251664384" behindDoc="0" locked="0" layoutInCell="1" allowOverlap="1" wp14:anchorId="5A39F460" wp14:editId="6582A954">
+            <wp:simplePos x="0" y="0"/>
+            <wp:positionH relativeFrom="page">
+              <wp:posOffset>267335</wp:posOffset>
+            </wp:positionH>
+            <wp:positionV relativeFrom="paragraph">
+              <wp:posOffset>2514600</wp:posOffset>
+            </wp:positionV>
+            <wp:extent cx="8401050" cy="3383915"/>
+            <wp:effectExtent l="0" t="6033" r="0" b="0"/>
+            <wp:wrapSquare wrapText="bothSides"/>
+            <wp:docPr id="47355258" name="Picture 7" descr="A computer screen shot of a diagram&#10;&#10;AI-generated content may be incorrect."/>
+            <wp:cNvGraphicFramePr>
+              <a:graphicFrameLocks xmlns:a="http://schemas.openxmlformats.org/drawingml/2006/main" noChangeAspect="1"/>
+            </wp:cNvGraphicFramePr>
+            <a:graphic xmlns:a="http://schemas.openxmlformats.org/drawingml/2006/main">
+              <a:graphicData uri="http://schemas.openxmlformats.org/drawingml/2006/picture">
+                <pic:pic xmlns:pic="http://schemas.openxmlformats.org/drawingml/2006/picture">
+                  <pic:nvPicPr>
+                    <pic:cNvPr id="47355258" name="Picture 7" descr="A computer screen shot of a diagram&#10;&#10;AI-generated content may be incorrect."/>
+                    <pic:cNvPicPr>
+                      <a:picLocks noChangeAspect="1" noChangeArrowheads="1"/>
+                    </pic:cNvPicPr>
+                  </pic:nvPicPr>
+                  <pic:blipFill>
+                    <a:blip r:embed="rId11" cstate="print">
+                      <a:extLst>
+                        <a:ext uri="{28A0092B-C50C-407E-A947-70E740481C1C}">
+                          <a14:useLocalDpi xmlns:a14="http://schemas.microsoft.com/office/drawing/2010/main" val="0"/>
+                        </a:ext>
+                      </a:extLst>
+                    </a:blip>
+                    <a:srcRect/>
+                    <a:stretch>
+                      <a:fillRect/>
+                    </a:stretch>
+                  </pic:blipFill>
+                  <pic:spPr bwMode="auto">
+                    <a:xfrm rot="5400000">
+                      <a:off x="0" y="0"/>
+                      <a:ext cx="8401050" cy="3383915"/>
+                    </a:xfrm>
+                    <a:prstGeom prst="rect">
+                      <a:avLst/>
+                    </a:prstGeom>
+                    <a:noFill/>
+                    <a:ln>
+                      <a:noFill/>
+                    </a:ln>
+                  </pic:spPr>
+                </pic:pic>
+              </a:graphicData>
+            </a:graphic>
+            <wp14:sizeRelH relativeFrom="page">
+              <wp14:pctWidth>0</wp14:pctWidth>
+            </wp14:sizeRelH>
+            <wp14:sizeRelV relativeFrom="page">
+              <wp14:pctHeight>0</wp14:pctHeight>
+            </wp14:sizeRelV>
+          </wp:anchor>
+        </w:drawing>
+      </w:r>
+      <w:r>
         <w:t>Class diagram:</w:t>
       </w:r>
     </w:p>
+    <w:p/>
     <w:p/>
     <w:p/>
     <w:p/>

</xml_diff>